<commit_message>
feat: :sparkles: Add visa requirements
</commit_message>
<xml_diff>
--- a/reports/Student #3/D02/03 - Requirements - Student #3.docx
+++ b/reports/Student #3/D02/03 - Requirements - Student #3.docx
@@ -399,11 +399,19 @@
                 <w:text/>
               </w:sdtPr>
               <w:sdtContent>
+                <w:proofErr w:type="spellStart"/>
                 <w:r>
                   <w:rPr>
                     <w:rFonts w:asciiTheme="majorHAnsi" w:hAnsiTheme="majorHAnsi" w:cstheme="majorHAnsi"/>
                   </w:rPr>
-                  <w:t xml:space="preserve">Milá de la Roca Dos Santos, Javier </w:t>
+                  <w:t>Milá</w:t>
+                </w:r>
+                <w:proofErr w:type="spellEnd"/>
+                <w:r>
+                  <w:rPr>
+                    <w:rFonts w:asciiTheme="majorHAnsi" w:hAnsiTheme="majorHAnsi" w:cstheme="majorHAnsi"/>
+                  </w:rPr>
+                  <w:t xml:space="preserve"> de la Roca Dos Santos, Javier </w:t>
                 </w:r>
                 <w:r>
                   <w:rPr>
@@ -457,12 +465,14 @@
                 <w:text/>
               </w:sdtPr>
               <w:sdtContent>
+                <w:proofErr w:type="spellStart"/>
                 <w:r>
                   <w:rPr>
                     <w:rFonts w:asciiTheme="majorHAnsi" w:hAnsiTheme="majorHAnsi" w:cstheme="majorHAnsi"/>
                   </w:rPr>
                   <w:t>manager,analyst,developer,operator</w:t>
                 </w:r>
+                <w:proofErr w:type="spellEnd"/>
                 <w:r>
                   <w:rPr>
                     <w:rFonts w:asciiTheme="majorHAnsi" w:hAnsiTheme="majorHAnsi" w:cstheme="majorHAnsi"/>
@@ -3769,7 +3779,19 @@
             <w:rPr>
               <w:lang w:val="en-US"/>
             </w:rPr>
-            <w:t xml:space="preserve">    </w:t>
+            <w:t xml:space="preserve">  </w:t>
+          </w:r>
+          <w:r>
+            <w:rPr>
+              <w:lang w:val="en-US"/>
+            </w:rPr>
+            <w:t xml:space="preserve">X </w:t>
+          </w:r>
+          <w:r>
+            <w:rPr>
+              <w:lang w:val="en-US"/>
+            </w:rPr>
+            <w:t xml:space="preserve">  </w:t>
           </w:r>
         </w:sdtContent>
       </w:sdt>
@@ -7477,6 +7499,7 @@
     <w:rsid w:val="001942D6"/>
     <w:rsid w:val="001B7228"/>
     <w:rsid w:val="00250265"/>
+    <w:rsid w:val="00277EA6"/>
     <w:rsid w:val="00287721"/>
     <w:rsid w:val="002C1814"/>
     <w:rsid w:val="00354637"/>
@@ -7516,6 +7539,7 @@
     <w:rsid w:val="00F64E54"/>
     <w:rsid w:val="00F92332"/>
     <w:rsid w:val="00FA7306"/>
+    <w:rsid w:val="00FA7A0C"/>
     <w:rsid w:val="00FC63B1"/>
     <w:rsid w:val="00FC6CD0"/>
     <w:rsid w:val="00FE6BFD"/>

</xml_diff>